<commit_message>
Added material for the online component of Unit 3.
</commit_message>
<xml_diff>
--- a/unit03_mult_lin_reg/online/Ex2_Model.docx
+++ b/unit03_mult_lin_reg/online/Ex2_Model.docx
@@ -37,67 +37,1640 @@
         <w:t>Question</w:t>
       </w:r>
     </w:p>
+    <w:p/>
     <w:p>
+      <w:pPr>
+        <w:rPr>
+          <w:rFonts w:eastAsiaTheme="minorEastAsia"/>
+          <w:iCs/>
+        </w:rPr>
+      </w:pPr>
       <w:r>
-        <w:t>Complete the following items in the demo, demo1_glucose.ipynb.</w:t>
+        <w:t>Consider a l</w:t>
+      </w:r>
+      <w:r>
+        <w:t xml:space="preserve">inear </w:t>
+      </w:r>
+      <w:r>
+        <w:t>m</w:t>
+      </w:r>
+      <w:r>
+        <w:t xml:space="preserve">odel: </w:t>
+      </w:r>
+      <w:r>
+        <w:br/>
+      </w:r>
+      <m:oMathPara>
+        <m:oMath>
+          <m:d>
+            <m:dPr>
+              <m:begChr m:val="["/>
+              <m:endChr m:val="]"/>
+              <m:ctrlPr>
+                <w:rPr>
+                  <w:rFonts w:ascii="Cambria Math" w:hAnsi="Cambria Math"/>
+                  <w:i/>
+                  <w:iCs/>
+                </w:rPr>
+              </m:ctrlPr>
+            </m:dPr>
+            <m:e>
+              <m:r>
+                <m:rPr>
+                  <m:nor/>
+                </m:rPr>
+                <m:t>HR increase</m:t>
+              </m:r>
+              <m:r>
+                <w:rPr>
+                  <w:rFonts w:ascii="Cambria Math" w:hAnsi="Cambria Math"/>
+                </w:rPr>
+                <m:t> </m:t>
+              </m:r>
+            </m:e>
+          </m:d>
+          <m:r>
+            <w:rPr>
+              <w:rFonts w:ascii="Cambria Math" w:hAnsi="Cambria Math"/>
+            </w:rPr>
+            <m:t>≈ </m:t>
+          </m:r>
+          <m:sSub>
+            <m:sSubPr>
+              <m:ctrlPr>
+                <w:rPr>
+                  <w:rFonts w:ascii="Cambria Math" w:hAnsi="Cambria Math"/>
+                  <w:i/>
+                  <w:iCs/>
+                </w:rPr>
+              </m:ctrlPr>
+            </m:sSubPr>
+            <m:e>
+              <m:r>
+                <w:rPr>
+                  <w:rFonts w:ascii="Cambria Math" w:hAnsi="Cambria Math"/>
+                </w:rPr>
+                <m:t>β</m:t>
+              </m:r>
+            </m:e>
+            <m:sub>
+              <m:r>
+                <w:rPr>
+                  <w:rFonts w:ascii="Cambria Math" w:hAnsi="Cambria Math"/>
+                </w:rPr>
+                <m:t>0</m:t>
+              </m:r>
+            </m:sub>
+          </m:sSub>
+          <m:r>
+            <w:rPr>
+              <w:rFonts w:ascii="Cambria Math" w:hAnsi="Cambria Math"/>
+            </w:rPr>
+            <m:t>+</m:t>
+          </m:r>
+          <m:sSub>
+            <m:sSubPr>
+              <m:ctrlPr>
+                <w:rPr>
+                  <w:rFonts w:ascii="Cambria Math" w:hAnsi="Cambria Math"/>
+                  <w:i/>
+                  <w:iCs/>
+                </w:rPr>
+              </m:ctrlPr>
+            </m:sSubPr>
+            <m:e>
+              <m:r>
+                <w:rPr>
+                  <w:rFonts w:ascii="Cambria Math" w:hAnsi="Cambria Math"/>
+                </w:rPr>
+                <m:t>β</m:t>
+              </m:r>
+            </m:e>
+            <m:sub>
+              <m:r>
+                <w:rPr>
+                  <w:rFonts w:ascii="Cambria Math" w:hAnsi="Cambria Math"/>
+                </w:rPr>
+                <m:t>1</m:t>
+              </m:r>
+            </m:sub>
+          </m:sSub>
+          <m:d>
+            <m:dPr>
+              <m:begChr m:val="["/>
+              <m:endChr m:val="]"/>
+              <m:ctrlPr>
+                <w:rPr>
+                  <w:rFonts w:ascii="Cambria Math" w:hAnsi="Cambria Math"/>
+                  <w:i/>
+                  <w:iCs/>
+                </w:rPr>
+              </m:ctrlPr>
+            </m:dPr>
+            <m:e>
+              <m:r>
+                <m:rPr>
+                  <m:nor/>
+                </m:rPr>
+                <m:t>mins exercise</m:t>
+              </m:r>
+            </m:e>
+          </m:d>
+          <m:r>
+            <w:rPr>
+              <w:rFonts w:ascii="Cambria Math" w:hAnsi="Cambria Math"/>
+            </w:rPr>
+            <m:t>+</m:t>
+          </m:r>
+          <m:sSub>
+            <m:sSubPr>
+              <m:ctrlPr>
+                <w:rPr>
+                  <w:rFonts w:ascii="Cambria Math" w:hAnsi="Cambria Math"/>
+                  <w:i/>
+                  <w:iCs/>
+                </w:rPr>
+              </m:ctrlPr>
+            </m:sSubPr>
+            <m:e>
+              <m:r>
+                <w:rPr>
+                  <w:rFonts w:ascii="Cambria Math" w:hAnsi="Cambria Math"/>
+                </w:rPr>
+                <m:t>β</m:t>
+              </m:r>
+            </m:e>
+            <m:sub>
+              <m:r>
+                <w:rPr>
+                  <w:rFonts w:ascii="Cambria Math" w:hAnsi="Cambria Math"/>
+                </w:rPr>
+                <m:t>2</m:t>
+              </m:r>
+            </m:sub>
+          </m:sSub>
+          <m:d>
+            <m:dPr>
+              <m:begChr m:val="["/>
+              <m:endChr m:val="]"/>
+              <m:ctrlPr>
+                <w:rPr>
+                  <w:rFonts w:ascii="Cambria Math" w:hAnsi="Cambria Math"/>
+                  <w:i/>
+                  <w:iCs/>
+                </w:rPr>
+              </m:ctrlPr>
+            </m:dPr>
+            <m:e>
+              <m:r>
+                <m:rPr>
+                  <m:nor/>
+                </m:rPr>
+                <m:t>exercise intensity</m:t>
+              </m:r>
+            </m:e>
+          </m:d>
+          <m:r>
+            <w:rPr>
+              <w:rFonts w:ascii="Cambria Math" w:hAnsi="Cambria Math"/>
+            </w:rPr>
+            <m:t>.</m:t>
+          </m:r>
+        </m:oMath>
+      </m:oMathPara>
+    </w:p>
+    <w:p>
+      <w:pPr>
+        <w:rPr>
+          <w:rFonts w:eastAsiaTheme="minorEastAsia"/>
+          <w:iCs/>
+        </w:rPr>
+      </w:pPr>
+      <w:r>
+        <w:rPr>
+          <w:rFonts w:eastAsiaTheme="minorEastAsia"/>
+          <w:iCs/>
+        </w:rPr>
+        <w:t>We are given the following data:  Only the first three rows and the final entry are shown.</w:t>
       </w:r>
     </w:p>
     <w:p>
+      <w:pPr>
+        <w:rPr>
+          <w:rFonts w:eastAsiaTheme="minorEastAsia"/>
+          <w:iCs/>
+        </w:rPr>
+      </w:pPr>
       <w:r>
         <w:rPr>
+          <w:rFonts w:eastAsiaTheme="minorEastAsia"/>
+          <w:iCs/>
           <w:noProof/>
         </w:rPr>
-        <w:drawing>
-          <wp:inline distT="0" distB="0" distL="0" distR="0" wp14:anchorId="740B74B8" wp14:editId="038147F0">
-            <wp:extent cx="5943600" cy="2600960"/>
-            <wp:effectExtent l="0" t="0" r="0" b="8890"/>
-            <wp:docPr id="5" name="Picture 4">
-              <a:extLst xmlns:a="http://schemas.openxmlformats.org/drawingml/2006/main">
-                <a:ext uri="{FF2B5EF4-FFF2-40B4-BE49-F238E27FC236}">
-                  <a16:creationId xmlns:a16="http://schemas.microsoft.com/office/drawing/2014/main" id="{70AB65B4-4957-42A6-96FC-F217848DF3A3}"/>
-                </a:ext>
-              </a:extLst>
-            </wp:docPr>
-            <wp:cNvGraphicFramePr>
-              <a:graphicFrameLocks xmlns:a="http://schemas.openxmlformats.org/drawingml/2006/main" noChangeAspect="1"/>
-            </wp:cNvGraphicFramePr>
-            <a:graphic xmlns:a="http://schemas.openxmlformats.org/drawingml/2006/main">
-              <a:graphicData uri="http://schemas.openxmlformats.org/drawingml/2006/picture">
-                <pic:pic xmlns:pic="http://schemas.openxmlformats.org/drawingml/2006/picture">
-                  <pic:nvPicPr>
-                    <pic:cNvPr id="5" name="Picture 4">
-                      <a:extLst>
-                        <a:ext uri="{FF2B5EF4-FFF2-40B4-BE49-F238E27FC236}">
-                          <a16:creationId xmlns:a16="http://schemas.microsoft.com/office/drawing/2014/main" id="{70AB65B4-4957-42A6-96FC-F217848DF3A3}"/>
-                        </a:ext>
-                      </a:extLst>
-                    </pic:cNvPr>
-                    <pic:cNvPicPr>
-                      <a:picLocks noChangeAspect="1"/>
-                    </pic:cNvPicPr>
-                  </pic:nvPicPr>
-                  <pic:blipFill>
-                    <a:blip r:embed="rId4"/>
-                    <a:stretch>
-                      <a:fillRect/>
-                    </a:stretch>
-                  </pic:blipFill>
-                  <pic:spPr>
-                    <a:xfrm>
-                      <a:off x="0" y="0"/>
-                      <a:ext cx="5943600" cy="2600960"/>
-                    </a:xfrm>
-                    <a:prstGeom prst="rect">
-                      <a:avLst/>
-                    </a:prstGeom>
-                  </pic:spPr>
-                </pic:pic>
-              </a:graphicData>
-            </a:graphic>
-          </wp:inline>
-        </w:drawing>
+        <mc:AlternateContent>
+          <mc:Choice Requires="wps">
+            <w:drawing>
+              <wp:anchor distT="45720" distB="45720" distL="114300" distR="114300" simplePos="0" relativeHeight="251660288" behindDoc="0" locked="0" layoutInCell="1" allowOverlap="1" wp14:anchorId="31A7D783" wp14:editId="0F0393A9">
+                <wp:simplePos x="0" y="0"/>
+                <wp:positionH relativeFrom="column">
+                  <wp:posOffset>5438775</wp:posOffset>
+                </wp:positionH>
+                <wp:positionV relativeFrom="paragraph">
+                  <wp:posOffset>948055</wp:posOffset>
+                </wp:positionV>
+                <wp:extent cx="685800" cy="436880"/>
+                <wp:effectExtent l="0" t="0" r="0" b="1270"/>
+                <wp:wrapNone/>
+                <wp:docPr id="217" name="Text Box 2"/>
+                <wp:cNvGraphicFramePr>
+                  <a:graphicFrameLocks xmlns:a="http://schemas.openxmlformats.org/drawingml/2006/main"/>
+                </wp:cNvGraphicFramePr>
+                <a:graphic xmlns:a="http://schemas.openxmlformats.org/drawingml/2006/main">
+                  <a:graphicData uri="http://schemas.microsoft.com/office/word/2010/wordprocessingShape">
+                    <wps:wsp>
+                      <wps:cNvSpPr txBox="1">
+                        <a:spLocks noChangeArrowheads="1"/>
+                      </wps:cNvSpPr>
+                      <wps:spPr bwMode="auto">
+                        <a:xfrm>
+                          <a:off x="0" y="0"/>
+                          <a:ext cx="685800" cy="436880"/>
+                        </a:xfrm>
+                        <a:prstGeom prst="rect">
+                          <a:avLst/>
+                        </a:prstGeom>
+                        <a:solidFill>
+                          <a:srgbClr val="FFFFFF"/>
+                        </a:solidFill>
+                        <a:ln w="9525">
+                          <a:noFill/>
+                          <a:miter lim="800000"/>
+                          <a:headEnd/>
+                          <a:tailEnd/>
+                        </a:ln>
+                      </wps:spPr>
+                      <wps:txbx>
+                        <w:txbxContent>
+                          <w:p>
+                            <w:r>
+                              <w:t>100 subjects</w:t>
+                            </w:r>
+                          </w:p>
+                        </w:txbxContent>
+                      </wps:txbx>
+                      <wps:bodyPr rot="0" vert="horz" wrap="square" lIns="91440" tIns="45720" rIns="91440" bIns="45720" anchor="t" anchorCtr="0">
+                        <a:noAutofit/>
+                      </wps:bodyPr>
+                    </wps:wsp>
+                  </a:graphicData>
+                </a:graphic>
+                <wp14:sizeRelH relativeFrom="margin">
+                  <wp14:pctWidth>0</wp14:pctWidth>
+                </wp14:sizeRelH>
+                <wp14:sizeRelV relativeFrom="margin">
+                  <wp14:pctHeight>0</wp14:pctHeight>
+                </wp14:sizeRelV>
+              </wp:anchor>
+            </w:drawing>
+          </mc:Choice>
+          <mc:Fallback>
+            <w:pict>
+              <v:shapetype w14:anchorId="31A7D783" id="_x0000_t202" coordsize="21600,21600" o:spt="202" path="m,l,21600r21600,l21600,xe">
+                <v:stroke joinstyle="miter"/>
+                <v:path gradientshapeok="t" o:connecttype="rect"/>
+              </v:shapetype>
+              <v:shape id="Text Box 2" o:spid="_x0000_s1026" type="#_x0000_t202" style="position:absolute;margin-left:428.25pt;margin-top:74.65pt;width:54pt;height:34.4pt;z-index:251660288;visibility:visible;mso-wrap-style:square;mso-width-percent:0;mso-height-percent:0;mso-wrap-distance-left:9pt;mso-wrap-distance-top:3.6pt;mso-wrap-distance-right:9pt;mso-wrap-distance-bottom:3.6pt;mso-position-horizontal:absolute;mso-position-horizontal-relative:text;mso-position-vertical:absolute;mso-position-vertical-relative:text;mso-width-percent:0;mso-height-percent:0;mso-width-relative:margin;mso-height-relative:margin;v-text-anchor:top" o:gfxdata="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" stroked="f">
+                <v:textbox>
+                  <w:txbxContent>
+                    <w:p>
+                      <w:r>
+                        <w:t>100 subjects</w:t>
+                      </w:r>
+                    </w:p>
+                  </w:txbxContent>
+                </v:textbox>
+              </v:shape>
+            </w:pict>
+          </mc:Fallback>
+        </mc:AlternateContent>
+      </w:r>
+      <w:r>
+        <w:rPr>
+          <w:rFonts w:eastAsiaTheme="minorEastAsia"/>
+          <w:iCs/>
+          <w:noProof/>
+        </w:rPr>
+        <mc:AlternateContent>
+          <mc:Choice Requires="wps">
+            <w:drawing>
+              <wp:anchor distT="0" distB="0" distL="114300" distR="114300" simplePos="0" relativeHeight="251659264" behindDoc="0" locked="0" layoutInCell="1" allowOverlap="1" wp14:anchorId="1744706C" wp14:editId="3799914A">
+                <wp:simplePos x="0" y="0"/>
+                <wp:positionH relativeFrom="column">
+                  <wp:posOffset>5114925</wp:posOffset>
+                </wp:positionH>
+                <wp:positionV relativeFrom="paragraph">
+                  <wp:posOffset>748030</wp:posOffset>
+                </wp:positionV>
+                <wp:extent cx="257175" cy="828675"/>
+                <wp:effectExtent l="0" t="0" r="47625" b="28575"/>
+                <wp:wrapNone/>
+                <wp:docPr id="3" name="Right Brace 3"/>
+                <wp:cNvGraphicFramePr/>
+                <a:graphic xmlns:a="http://schemas.openxmlformats.org/drawingml/2006/main">
+                  <a:graphicData uri="http://schemas.microsoft.com/office/word/2010/wordprocessingShape">
+                    <wps:wsp>
+                      <wps:cNvSpPr/>
+                      <wps:spPr>
+                        <a:xfrm>
+                          <a:off x="0" y="0"/>
+                          <a:ext cx="257175" cy="828675"/>
+                        </a:xfrm>
+                        <a:prstGeom prst="rightBrace">
+                          <a:avLst/>
+                        </a:prstGeom>
+                      </wps:spPr>
+                      <wps:style>
+                        <a:lnRef idx="1">
+                          <a:schemeClr val="accent1"/>
+                        </a:lnRef>
+                        <a:fillRef idx="0">
+                          <a:schemeClr val="accent1"/>
+                        </a:fillRef>
+                        <a:effectRef idx="0">
+                          <a:schemeClr val="accent1"/>
+                        </a:effectRef>
+                        <a:fontRef idx="minor">
+                          <a:schemeClr val="tx1"/>
+                        </a:fontRef>
+                      </wps:style>
+                      <wps:bodyPr rot="0" spcFirstLastPara="0" vertOverflow="overflow" horzOverflow="overflow" vert="horz" wrap="square" lIns="91440" tIns="45720" rIns="91440" bIns="45720" numCol="1" spcCol="0" rtlCol="0" fromWordArt="0" anchor="ctr" anchorCtr="0" forceAA="0" compatLnSpc="1">
+                        <a:prstTxWarp prst="textNoShape">
+                          <a:avLst/>
+                        </a:prstTxWarp>
+                        <a:noAutofit/>
+                      </wps:bodyPr>
+                    </wps:wsp>
+                  </a:graphicData>
+                </a:graphic>
+                <wp14:sizeRelH relativeFrom="margin">
+                  <wp14:pctWidth>0</wp14:pctWidth>
+                </wp14:sizeRelH>
+                <wp14:sizeRelV relativeFrom="margin">
+                  <wp14:pctHeight>0</wp14:pctHeight>
+                </wp14:sizeRelV>
+              </wp:anchor>
+            </w:drawing>
+          </mc:Choice>
+          <mc:Fallback>
+            <w:pict>
+              <v:shapetype w14:anchorId="69BFCD70" id="_x0000_t88" coordsize="21600,21600" o:spt="88" adj="1800,10800" path="m,qx10800@0l10800@2qy21600@11,10800@3l10800@1qy,21600e" filled="f">
+                <v:formulas>
+                  <v:f eqn="val #0"/>
+                  <v:f eqn="sum 21600 0 #0"/>
+                  <v:f eqn="sum #1 0 #0"/>
+                  <v:f eqn="sum #1 #0 0"/>
+                  <v:f eqn="prod #0 9598 32768"/>
+                  <v:f eqn="sum 21600 0 @4"/>
+                  <v:f eqn="sum 21600 0 #1"/>
+                  <v:f eqn="min #1 @6"/>
+                  <v:f eqn="prod @7 1 2"/>
+                  <v:f eqn="prod #0 2 1"/>
+                  <v:f eqn="sum 21600 0 @9"/>
+                  <v:f eqn="val #1"/>
+                </v:formulas>
+                <v:path arrowok="t" o:connecttype="custom" o:connectlocs="0,0;21600,@11;0,21600" textboxrect="0,@4,7637,@5"/>
+                <v:handles>
+                  <v:h position="center,#0" yrange="0,@8"/>
+                  <v:h position="bottomRight,#1" yrange="@9,@10"/>
+                </v:handles>
+              </v:shapetype>
+              <v:shape id="Right Brace 3" o:spid="_x0000_s1026" type="#_x0000_t88" style="position:absolute;margin-left:402.75pt;margin-top:58.9pt;width:20.25pt;height:65.25pt;z-index:251659264;visibility:visible;mso-wrap-style:square;mso-width-percent:0;mso-height-percent:0;mso-wrap-distance-left:9pt;mso-wrap-distance-top:0;mso-wrap-distance-right:9pt;mso-wrap-distance-bottom:0;mso-position-horizontal:absolute;mso-position-horizontal-relative:text;mso-position-vertical:absolute;mso-position-vertical-relative:text;mso-width-percent:0;mso-height-percent:0;mso-width-relative:margin;mso-height-relative:margin;v-text-anchor:middle" o:gfxdata="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" adj="559" strokecolor="#4472c4 [3204]" strokeweight=".5pt">
+                <v:stroke joinstyle="miter"/>
+              </v:shape>
+            </w:pict>
+          </mc:Fallback>
+        </mc:AlternateContent>
       </w:r>
     </w:p>
+    <w:tbl>
+      <w:tblPr>
+        <w:tblStyle w:val="GridTable1Light-Accent1"/>
+        <w:tblW w:w="8005" w:type="dxa"/>
+        <w:tblLook w:val="04A0" w:firstRow="1" w:lastRow="0" w:firstColumn="1" w:lastColumn="0" w:noHBand="0" w:noVBand="1"/>
+      </w:tblPr>
+      <w:tblGrid>
+        <w:gridCol w:w="1075"/>
+        <w:gridCol w:w="1350"/>
+        <w:gridCol w:w="1440"/>
+        <w:gridCol w:w="1530"/>
+        <w:gridCol w:w="1530"/>
+        <w:gridCol w:w="1080"/>
+      </w:tblGrid>
+      <w:tr>
+        <w:trPr>
+          <w:cnfStyle w:val="100000000000" w:firstRow="1" w:lastRow="0" w:firstColumn="0" w:lastColumn="0" w:oddVBand="0" w:evenVBand="0" w:oddHBand="0" w:evenHBand="0" w:firstRowFirstColumn="0" w:firstRowLastColumn="0" w:lastRowFirstColumn="0" w:lastRowLastColumn="0"/>
+        </w:trPr>
+        <w:tc>
+          <w:tcPr>
+            <w:cnfStyle w:val="001000000000" w:firstRow="0" w:lastRow="0" w:firstColumn="1" w:lastColumn="0" w:oddVBand="0" w:evenVBand="0" w:oddHBand="0" w:evenHBand="0" w:firstRowFirstColumn="0" w:firstRowLastColumn="0" w:lastRowFirstColumn="0" w:lastRowLastColumn="0"/>
+            <w:tcW w:w="1075" w:type="dxa"/>
+          </w:tcPr>
+          <w:p>
+            <w:pPr>
+              <w:rPr>
+                <w:rFonts w:eastAsiaTheme="minorEastAsia"/>
+                <w:iCs/>
+              </w:rPr>
+            </w:pPr>
+            <w:proofErr w:type="spellStart"/>
+            <w:r>
+              <w:rPr>
+                <w:rFonts w:ascii="Calibri" w:eastAsia="Times New Roman" w:hAnsi="Calibri" w:cs="Calibri"/>
+                <w:kern w:val="24"/>
+                <w:sz w:val="20"/>
+                <w:szCs w:val="20"/>
+                <w:lang w:val="es-ES"/>
+              </w:rPr>
+              <w:t>Subject</w:t>
+            </w:r>
+            <w:proofErr w:type="spellEnd"/>
+            <w:r>
+              <w:rPr>
+                <w:rFonts w:ascii="Calibri" w:eastAsia="Times New Roman" w:hAnsi="Calibri" w:cs="Calibri"/>
+                <w:kern w:val="24"/>
+                <w:sz w:val="20"/>
+                <w:szCs w:val="20"/>
+                <w:lang w:val="es-ES"/>
+              </w:rPr>
+              <w:t xml:space="preserve"> </w:t>
+            </w:r>
+            <w:proofErr w:type="spellStart"/>
+            <w:r>
+              <w:rPr>
+                <w:rFonts w:ascii="Calibri" w:eastAsia="Times New Roman" w:hAnsi="Calibri" w:cs="Calibri"/>
+                <w:kern w:val="24"/>
+                <w:sz w:val="20"/>
+                <w:szCs w:val="20"/>
+                <w:lang w:val="es-ES"/>
+              </w:rPr>
+              <w:t>number</w:t>
+            </w:r>
+            <w:proofErr w:type="spellEnd"/>
+          </w:p>
+        </w:tc>
+        <w:tc>
+          <w:tcPr>
+            <w:tcW w:w="1350" w:type="dxa"/>
+          </w:tcPr>
+          <w:p>
+            <w:pPr>
+              <w:cnfStyle w:val="100000000000" w:firstRow="1" w:lastRow="0" w:firstColumn="0" w:lastColumn="0" w:oddVBand="0" w:evenVBand="0" w:oddHBand="0" w:evenHBand="0" w:firstRowFirstColumn="0" w:firstRowLastColumn="0" w:lastRowFirstColumn="0" w:lastRowLastColumn="0"/>
+              <w:rPr>
+                <w:rFonts w:eastAsiaTheme="minorEastAsia"/>
+                <w:iCs/>
+              </w:rPr>
+            </w:pPr>
+            <w:r>
+              <w:rPr>
+                <w:rFonts w:ascii="Calibri" w:eastAsia="Times New Roman" w:hAnsi="Calibri" w:cs="Calibri"/>
+                <w:kern w:val="24"/>
+                <w:sz w:val="20"/>
+                <w:szCs w:val="20"/>
+                <w:lang w:val="es-ES"/>
+              </w:rPr>
+              <w:t xml:space="preserve">HR </w:t>
+            </w:r>
+            <w:proofErr w:type="spellStart"/>
+            <w:r>
+              <w:rPr>
+                <w:rFonts w:ascii="Calibri" w:eastAsia="Times New Roman" w:hAnsi="Calibri" w:cs="Calibri"/>
+                <w:kern w:val="24"/>
+                <w:sz w:val="20"/>
+                <w:szCs w:val="20"/>
+                <w:lang w:val="es-ES"/>
+              </w:rPr>
+              <w:t>before</w:t>
+            </w:r>
+            <w:proofErr w:type="spellEnd"/>
+          </w:p>
+        </w:tc>
+        <w:tc>
+          <w:tcPr>
+            <w:tcW w:w="1440" w:type="dxa"/>
+          </w:tcPr>
+          <w:p>
+            <w:pPr>
+              <w:cnfStyle w:val="100000000000" w:firstRow="1" w:lastRow="0" w:firstColumn="0" w:lastColumn="0" w:oddVBand="0" w:evenVBand="0" w:oddHBand="0" w:evenHBand="0" w:firstRowFirstColumn="0" w:firstRowLastColumn="0" w:lastRowFirstColumn="0" w:lastRowLastColumn="0"/>
+              <w:rPr>
+                <w:rFonts w:eastAsiaTheme="minorEastAsia"/>
+                <w:iCs/>
+              </w:rPr>
+            </w:pPr>
+            <w:r>
+              <w:rPr>
+                <w:rFonts w:ascii="Calibri" w:eastAsia="Times New Roman" w:hAnsi="Calibri" w:cs="Calibri"/>
+                <w:kern w:val="24"/>
+                <w:sz w:val="20"/>
+                <w:szCs w:val="20"/>
+                <w:lang w:val="es-ES"/>
+              </w:rPr>
+              <w:t>HR after</w:t>
+            </w:r>
+          </w:p>
+        </w:tc>
+        <w:tc>
+          <w:tcPr>
+            <w:tcW w:w="1530" w:type="dxa"/>
+          </w:tcPr>
+          <w:p>
+            <w:pPr>
+              <w:cnfStyle w:val="100000000000" w:firstRow="1" w:lastRow="0" w:firstColumn="0" w:lastColumn="0" w:oddVBand="0" w:evenVBand="0" w:oddHBand="0" w:evenHBand="0" w:firstRowFirstColumn="0" w:firstRowLastColumn="0" w:lastRowFirstColumn="0" w:lastRowLastColumn="0"/>
+              <w:rPr>
+                <w:rFonts w:eastAsiaTheme="minorEastAsia"/>
+                <w:iCs/>
+              </w:rPr>
+            </w:pPr>
+            <w:proofErr w:type="spellStart"/>
+            <w:r>
+              <w:rPr>
+                <w:rFonts w:ascii="Calibri" w:eastAsia="Times New Roman" w:hAnsi="Calibri" w:cs="Calibri"/>
+                <w:kern w:val="24"/>
+                <w:sz w:val="20"/>
+                <w:szCs w:val="20"/>
+                <w:lang w:val="es-ES"/>
+              </w:rPr>
+              <w:t>Mins</w:t>
+            </w:r>
+            <w:proofErr w:type="spellEnd"/>
+            <w:r>
+              <w:rPr>
+                <w:rFonts w:ascii="Calibri" w:eastAsia="Times New Roman" w:hAnsi="Calibri" w:cs="Calibri"/>
+                <w:kern w:val="24"/>
+                <w:sz w:val="20"/>
+                <w:szCs w:val="20"/>
+                <w:lang w:val="es-ES"/>
+              </w:rPr>
+              <w:t xml:space="preserve"> </w:t>
+            </w:r>
+            <w:proofErr w:type="spellStart"/>
+            <w:r>
+              <w:rPr>
+                <w:rFonts w:ascii="Calibri" w:eastAsia="Times New Roman" w:hAnsi="Calibri" w:cs="Calibri"/>
+                <w:kern w:val="24"/>
+                <w:sz w:val="20"/>
+                <w:szCs w:val="20"/>
+                <w:lang w:val="es-ES"/>
+              </w:rPr>
+              <w:t>on</w:t>
+            </w:r>
+            <w:proofErr w:type="spellEnd"/>
+            <w:r>
+              <w:rPr>
+                <w:rFonts w:ascii="Calibri" w:eastAsia="Times New Roman" w:hAnsi="Calibri" w:cs="Calibri"/>
+                <w:kern w:val="24"/>
+                <w:sz w:val="20"/>
+                <w:szCs w:val="20"/>
+                <w:lang w:val="es-ES"/>
+              </w:rPr>
+              <w:t xml:space="preserve"> </w:t>
+            </w:r>
+            <w:proofErr w:type="spellStart"/>
+            <w:r>
+              <w:rPr>
+                <w:rFonts w:ascii="Calibri" w:eastAsia="Times New Roman" w:hAnsi="Calibri" w:cs="Calibri"/>
+                <w:kern w:val="24"/>
+                <w:sz w:val="20"/>
+                <w:szCs w:val="20"/>
+                <w:lang w:val="es-ES"/>
+              </w:rPr>
+              <w:t>treadmill</w:t>
+            </w:r>
+            <w:proofErr w:type="spellEnd"/>
+          </w:p>
+        </w:tc>
+        <w:tc>
+          <w:tcPr>
+            <w:tcW w:w="1530" w:type="dxa"/>
+          </w:tcPr>
+          <w:p>
+            <w:pPr>
+              <w:cnfStyle w:val="100000000000" w:firstRow="1" w:lastRow="0" w:firstColumn="0" w:lastColumn="0" w:oddVBand="0" w:evenVBand="0" w:oddHBand="0" w:evenHBand="0" w:firstRowFirstColumn="0" w:firstRowLastColumn="0" w:lastRowFirstColumn="0" w:lastRowLastColumn="0"/>
+              <w:rPr>
+                <w:rFonts w:eastAsiaTheme="minorEastAsia"/>
+                <w:iCs/>
+              </w:rPr>
+            </w:pPr>
+            <w:proofErr w:type="spellStart"/>
+            <w:r>
+              <w:rPr>
+                <w:rFonts w:ascii="Calibri" w:eastAsia="Times New Roman" w:hAnsi="Calibri" w:cs="Calibri"/>
+                <w:kern w:val="24"/>
+                <w:sz w:val="20"/>
+                <w:szCs w:val="20"/>
+                <w:lang w:val="es-ES"/>
+              </w:rPr>
+              <w:t>Speed</w:t>
+            </w:r>
+            <w:proofErr w:type="spellEnd"/>
+            <w:r>
+              <w:rPr>
+                <w:rFonts w:ascii="Calibri" w:eastAsia="Times New Roman" w:hAnsi="Calibri" w:cs="Calibri"/>
+                <w:kern w:val="24"/>
+                <w:sz w:val="20"/>
+                <w:szCs w:val="20"/>
+                <w:lang w:val="es-ES"/>
+              </w:rPr>
+              <w:t xml:space="preserve"> (min/km)</w:t>
+            </w:r>
+          </w:p>
+        </w:tc>
+        <w:tc>
+          <w:tcPr>
+            <w:tcW w:w="1080" w:type="dxa"/>
+          </w:tcPr>
+          <w:p>
+            <w:pPr>
+              <w:cnfStyle w:val="100000000000" w:firstRow="1" w:lastRow="0" w:firstColumn="0" w:lastColumn="0" w:oddVBand="0" w:evenVBand="0" w:oddHBand="0" w:evenHBand="0" w:firstRowFirstColumn="0" w:firstRowLastColumn="0" w:lastRowFirstColumn="0" w:lastRowLastColumn="0"/>
+              <w:rPr>
+                <w:rFonts w:eastAsiaTheme="minorEastAsia"/>
+                <w:iCs/>
+              </w:rPr>
+            </w:pPr>
+            <w:proofErr w:type="spellStart"/>
+            <w:r>
+              <w:rPr>
+                <w:rFonts w:ascii="Calibri" w:eastAsia="Times New Roman" w:hAnsi="Calibri" w:cs="Calibri"/>
+                <w:kern w:val="24"/>
+                <w:sz w:val="20"/>
+                <w:szCs w:val="20"/>
+                <w:lang w:val="es-ES"/>
+              </w:rPr>
+              <w:t>Days</w:t>
+            </w:r>
+            <w:proofErr w:type="spellEnd"/>
+            <w:r>
+              <w:rPr>
+                <w:rFonts w:ascii="Calibri" w:eastAsia="Times New Roman" w:hAnsi="Calibri" w:cs="Calibri"/>
+                <w:kern w:val="24"/>
+                <w:sz w:val="20"/>
+                <w:szCs w:val="20"/>
+                <w:lang w:val="es-ES"/>
+              </w:rPr>
+              <w:t xml:space="preserve"> </w:t>
+            </w:r>
+            <w:proofErr w:type="spellStart"/>
+            <w:r>
+              <w:rPr>
+                <w:rFonts w:ascii="Calibri" w:eastAsia="Times New Roman" w:hAnsi="Calibri" w:cs="Calibri"/>
+                <w:kern w:val="24"/>
+                <w:sz w:val="20"/>
+                <w:szCs w:val="20"/>
+                <w:lang w:val="es-ES"/>
+              </w:rPr>
+              <w:t>exercise</w:t>
+            </w:r>
+            <w:proofErr w:type="spellEnd"/>
+            <w:r>
+              <w:rPr>
+                <w:rFonts w:ascii="Calibri" w:eastAsia="Times New Roman" w:hAnsi="Calibri" w:cs="Calibri"/>
+                <w:kern w:val="24"/>
+                <w:sz w:val="20"/>
+                <w:szCs w:val="20"/>
+                <w:lang w:val="es-ES"/>
+              </w:rPr>
+              <w:t xml:space="preserve"> / </w:t>
+            </w:r>
+            <w:proofErr w:type="spellStart"/>
+            <w:r>
+              <w:rPr>
+                <w:rFonts w:ascii="Calibri" w:eastAsia="Times New Roman" w:hAnsi="Calibri" w:cs="Calibri"/>
+                <w:kern w:val="24"/>
+                <w:sz w:val="20"/>
+                <w:szCs w:val="20"/>
+                <w:lang w:val="es-ES"/>
+              </w:rPr>
+              <w:t>week</w:t>
+            </w:r>
+            <w:proofErr w:type="spellEnd"/>
+            <w:r>
+              <w:rPr>
+                <w:rFonts w:ascii="Calibri" w:eastAsia="Times New Roman" w:hAnsi="Calibri" w:cs="Calibri"/>
+                <w:kern w:val="24"/>
+                <w:sz w:val="20"/>
+                <w:szCs w:val="20"/>
+                <w:lang w:val="es-ES"/>
+              </w:rPr>
+              <w:t xml:space="preserve"> </w:t>
+            </w:r>
+          </w:p>
+        </w:tc>
+      </w:tr>
+      <w:tr>
+        <w:tc>
+          <w:tcPr>
+            <w:cnfStyle w:val="001000000000" w:firstRow="0" w:lastRow="0" w:firstColumn="1" w:lastColumn="0" w:oddVBand="0" w:evenVBand="0" w:oddHBand="0" w:evenHBand="0" w:firstRowFirstColumn="0" w:firstRowLastColumn="0" w:lastRowFirstColumn="0" w:lastRowLastColumn="0"/>
+            <w:tcW w:w="1075" w:type="dxa"/>
+          </w:tcPr>
+          <w:p>
+            <w:pPr>
+              <w:rPr>
+                <w:rFonts w:eastAsiaTheme="minorEastAsia"/>
+                <w:iCs/>
+              </w:rPr>
+            </w:pPr>
+            <w:r>
+              <w:rPr>
+                <w:rFonts w:ascii="Calibri" w:eastAsia="Times New Roman" w:hAnsi="Calibri" w:cs="Calibri"/>
+                <w:color w:val="000000" w:themeColor="dark1"/>
+                <w:kern w:val="24"/>
+                <w:sz w:val="20"/>
+                <w:szCs w:val="20"/>
+                <w:lang w:val="es-ES"/>
+              </w:rPr>
+              <w:t>123</w:t>
+            </w:r>
+          </w:p>
+        </w:tc>
+        <w:tc>
+          <w:tcPr>
+            <w:tcW w:w="1350" w:type="dxa"/>
+          </w:tcPr>
+          <w:p>
+            <w:pPr>
+              <w:cnfStyle w:val="000000000000" w:firstRow="0" w:lastRow="0" w:firstColumn="0" w:lastColumn="0" w:oddVBand="0" w:evenVBand="0" w:oddHBand="0" w:evenHBand="0" w:firstRowFirstColumn="0" w:firstRowLastColumn="0" w:lastRowFirstColumn="0" w:lastRowLastColumn="0"/>
+              <w:rPr>
+                <w:rFonts w:eastAsiaTheme="minorEastAsia"/>
+                <w:iCs/>
+              </w:rPr>
+            </w:pPr>
+            <w:r>
+              <w:rPr>
+                <w:rFonts w:ascii="Calibri" w:eastAsia="Times New Roman" w:hAnsi="Calibri" w:cs="Calibri"/>
+                <w:color w:val="000000" w:themeColor="dark1"/>
+                <w:kern w:val="24"/>
+                <w:sz w:val="20"/>
+                <w:szCs w:val="20"/>
+                <w:lang w:val="es-ES"/>
+              </w:rPr>
+              <w:t>60</w:t>
+            </w:r>
+          </w:p>
+        </w:tc>
+        <w:tc>
+          <w:tcPr>
+            <w:tcW w:w="1440" w:type="dxa"/>
+          </w:tcPr>
+          <w:p>
+            <w:pPr>
+              <w:cnfStyle w:val="000000000000" w:firstRow="0" w:lastRow="0" w:firstColumn="0" w:lastColumn="0" w:oddVBand="0" w:evenVBand="0" w:oddHBand="0" w:evenHBand="0" w:firstRowFirstColumn="0" w:firstRowLastColumn="0" w:lastRowFirstColumn="0" w:lastRowLastColumn="0"/>
+              <w:rPr>
+                <w:rFonts w:eastAsiaTheme="minorEastAsia"/>
+                <w:iCs/>
+              </w:rPr>
+            </w:pPr>
+            <w:r>
+              <w:rPr>
+                <w:rFonts w:ascii="Calibri" w:eastAsia="Times New Roman" w:hAnsi="Calibri" w:cs="Calibri"/>
+                <w:color w:val="000000" w:themeColor="dark1"/>
+                <w:kern w:val="24"/>
+                <w:sz w:val="20"/>
+                <w:szCs w:val="20"/>
+                <w:lang w:val="es-ES"/>
+              </w:rPr>
+              <w:t>90</w:t>
+            </w:r>
+          </w:p>
+        </w:tc>
+        <w:tc>
+          <w:tcPr>
+            <w:tcW w:w="1530" w:type="dxa"/>
+          </w:tcPr>
+          <w:p>
+            <w:pPr>
+              <w:cnfStyle w:val="000000000000" w:firstRow="0" w:lastRow="0" w:firstColumn="0" w:lastColumn="0" w:oddVBand="0" w:evenVBand="0" w:oddHBand="0" w:evenHBand="0" w:firstRowFirstColumn="0" w:firstRowLastColumn="0" w:lastRowFirstColumn="0" w:lastRowLastColumn="0"/>
+              <w:rPr>
+                <w:rFonts w:eastAsiaTheme="minorEastAsia"/>
+                <w:iCs/>
+              </w:rPr>
+            </w:pPr>
+            <w:r>
+              <w:rPr>
+                <w:rFonts w:ascii="Calibri" w:eastAsia="Times New Roman" w:hAnsi="Calibri" w:cs="Calibri"/>
+                <w:color w:val="000000" w:themeColor="dark1"/>
+                <w:kern w:val="24"/>
+                <w:sz w:val="20"/>
+                <w:szCs w:val="20"/>
+                <w:lang w:val="es-ES"/>
+              </w:rPr>
+              <w:t>1</w:t>
+            </w:r>
+          </w:p>
+        </w:tc>
+        <w:tc>
+          <w:tcPr>
+            <w:tcW w:w="1530" w:type="dxa"/>
+          </w:tcPr>
+          <w:p>
+            <w:pPr>
+              <w:cnfStyle w:val="000000000000" w:firstRow="0" w:lastRow="0" w:firstColumn="0" w:lastColumn="0" w:oddVBand="0" w:evenVBand="0" w:oddHBand="0" w:evenHBand="0" w:firstRowFirstColumn="0" w:firstRowLastColumn="0" w:lastRowFirstColumn="0" w:lastRowLastColumn="0"/>
+              <w:rPr>
+                <w:rFonts w:eastAsiaTheme="minorEastAsia"/>
+                <w:iCs/>
+              </w:rPr>
+            </w:pPr>
+            <w:r>
+              <w:rPr>
+                <w:rFonts w:ascii="Calibri" w:eastAsia="Times New Roman" w:hAnsi="Calibri" w:cs="Calibri"/>
+                <w:color w:val="000000" w:themeColor="dark1"/>
+                <w:kern w:val="24"/>
+                <w:sz w:val="20"/>
+                <w:szCs w:val="20"/>
+                <w:lang w:val="es-ES"/>
+              </w:rPr>
+              <w:t>5.2</w:t>
+            </w:r>
+          </w:p>
+        </w:tc>
+        <w:tc>
+          <w:tcPr>
+            <w:tcW w:w="1080" w:type="dxa"/>
+          </w:tcPr>
+          <w:p>
+            <w:pPr>
+              <w:cnfStyle w:val="000000000000" w:firstRow="0" w:lastRow="0" w:firstColumn="0" w:lastColumn="0" w:oddVBand="0" w:evenVBand="0" w:oddHBand="0" w:evenHBand="0" w:firstRowFirstColumn="0" w:firstRowLastColumn="0" w:lastRowFirstColumn="0" w:lastRowLastColumn="0"/>
+              <w:rPr>
+                <w:rFonts w:eastAsiaTheme="minorEastAsia"/>
+                <w:iCs/>
+              </w:rPr>
+            </w:pPr>
+            <w:r>
+              <w:rPr>
+                <w:rFonts w:ascii="Calibri" w:eastAsia="Times New Roman" w:hAnsi="Calibri" w:cs="Calibri"/>
+                <w:color w:val="000000" w:themeColor="dark1"/>
+                <w:kern w:val="24"/>
+                <w:sz w:val="20"/>
+                <w:szCs w:val="20"/>
+                <w:lang w:val="es-ES"/>
+              </w:rPr>
+              <w:t>3</w:t>
+            </w:r>
+          </w:p>
+        </w:tc>
+      </w:tr>
+      <w:tr>
+        <w:tc>
+          <w:tcPr>
+            <w:cnfStyle w:val="001000000000" w:firstRow="0" w:lastRow="0" w:firstColumn="1" w:lastColumn="0" w:oddVBand="0" w:evenVBand="0" w:oddHBand="0" w:evenHBand="0" w:firstRowFirstColumn="0" w:firstRowLastColumn="0" w:lastRowFirstColumn="0" w:lastRowLastColumn="0"/>
+            <w:tcW w:w="1075" w:type="dxa"/>
+          </w:tcPr>
+          <w:p>
+            <w:pPr>
+              <w:rPr>
+                <w:rFonts w:eastAsiaTheme="minorEastAsia"/>
+                <w:iCs/>
+              </w:rPr>
+            </w:pPr>
+            <w:r>
+              <w:rPr>
+                <w:rFonts w:ascii="Calibri" w:eastAsia="Times New Roman" w:hAnsi="Calibri" w:cs="Calibri"/>
+                <w:color w:val="000000" w:themeColor="dark1"/>
+                <w:kern w:val="24"/>
+                <w:sz w:val="20"/>
+                <w:szCs w:val="20"/>
+                <w:lang w:val="es-ES"/>
+              </w:rPr>
+              <w:t>456</w:t>
+            </w:r>
+          </w:p>
+        </w:tc>
+        <w:tc>
+          <w:tcPr>
+            <w:tcW w:w="1350" w:type="dxa"/>
+          </w:tcPr>
+          <w:p>
+            <w:pPr>
+              <w:cnfStyle w:val="000000000000" w:firstRow="0" w:lastRow="0" w:firstColumn="0" w:lastColumn="0" w:oddVBand="0" w:evenVBand="0" w:oddHBand="0" w:evenHBand="0" w:firstRowFirstColumn="0" w:firstRowLastColumn="0" w:lastRowFirstColumn="0" w:lastRowLastColumn="0"/>
+              <w:rPr>
+                <w:rFonts w:eastAsiaTheme="minorEastAsia"/>
+                <w:iCs/>
+              </w:rPr>
+            </w:pPr>
+            <w:r>
+              <w:rPr>
+                <w:rFonts w:ascii="Calibri" w:eastAsia="Times New Roman" w:hAnsi="Calibri" w:cs="Calibri"/>
+                <w:color w:val="000000" w:themeColor="dark1"/>
+                <w:kern w:val="24"/>
+                <w:sz w:val="20"/>
+                <w:szCs w:val="20"/>
+                <w:lang w:val="es-ES"/>
+              </w:rPr>
+              <w:t>80</w:t>
+            </w:r>
+          </w:p>
+        </w:tc>
+        <w:tc>
+          <w:tcPr>
+            <w:tcW w:w="1440" w:type="dxa"/>
+          </w:tcPr>
+          <w:p>
+            <w:pPr>
+              <w:cnfStyle w:val="000000000000" w:firstRow="0" w:lastRow="0" w:firstColumn="0" w:lastColumn="0" w:oddVBand="0" w:evenVBand="0" w:oddHBand="0" w:evenHBand="0" w:firstRowFirstColumn="0" w:firstRowLastColumn="0" w:lastRowFirstColumn="0" w:lastRowLastColumn="0"/>
+              <w:rPr>
+                <w:rFonts w:eastAsiaTheme="minorEastAsia"/>
+                <w:iCs/>
+              </w:rPr>
+            </w:pPr>
+            <w:r>
+              <w:rPr>
+                <w:rFonts w:ascii="Calibri" w:eastAsia="Times New Roman" w:hAnsi="Calibri" w:cs="Calibri"/>
+                <w:color w:val="000000" w:themeColor="dark1"/>
+                <w:kern w:val="24"/>
+                <w:sz w:val="20"/>
+                <w:szCs w:val="20"/>
+                <w:lang w:val="es-ES"/>
+              </w:rPr>
+              <w:t>110</w:t>
+            </w:r>
+          </w:p>
+        </w:tc>
+        <w:tc>
+          <w:tcPr>
+            <w:tcW w:w="1530" w:type="dxa"/>
+          </w:tcPr>
+          <w:p>
+            <w:pPr>
+              <w:cnfStyle w:val="000000000000" w:firstRow="0" w:lastRow="0" w:firstColumn="0" w:lastColumn="0" w:oddVBand="0" w:evenVBand="0" w:oddHBand="0" w:evenHBand="0" w:firstRowFirstColumn="0" w:firstRowLastColumn="0" w:lastRowFirstColumn="0" w:lastRowLastColumn="0"/>
+              <w:rPr>
+                <w:rFonts w:eastAsiaTheme="minorEastAsia"/>
+                <w:iCs/>
+              </w:rPr>
+            </w:pPr>
+            <w:r>
+              <w:rPr>
+                <w:rFonts w:ascii="Calibri" w:eastAsia="Times New Roman" w:hAnsi="Calibri" w:cs="Calibri"/>
+                <w:color w:val="000000" w:themeColor="dark1"/>
+                <w:kern w:val="24"/>
+                <w:sz w:val="20"/>
+                <w:szCs w:val="20"/>
+                <w:lang w:val="es-ES"/>
+              </w:rPr>
+              <w:t>2</w:t>
+            </w:r>
+          </w:p>
+        </w:tc>
+        <w:tc>
+          <w:tcPr>
+            <w:tcW w:w="1530" w:type="dxa"/>
+          </w:tcPr>
+          <w:p>
+            <w:pPr>
+              <w:cnfStyle w:val="000000000000" w:firstRow="0" w:lastRow="0" w:firstColumn="0" w:lastColumn="0" w:oddVBand="0" w:evenVBand="0" w:oddHBand="0" w:evenHBand="0" w:firstRowFirstColumn="0" w:firstRowLastColumn="0" w:lastRowFirstColumn="0" w:lastRowLastColumn="0"/>
+              <w:rPr>
+                <w:rFonts w:eastAsiaTheme="minorEastAsia"/>
+                <w:iCs/>
+              </w:rPr>
+            </w:pPr>
+            <w:r>
+              <w:rPr>
+                <w:rFonts w:ascii="Calibri" w:eastAsia="Times New Roman" w:hAnsi="Calibri" w:cs="Calibri"/>
+                <w:color w:val="000000" w:themeColor="dark1"/>
+                <w:kern w:val="24"/>
+                <w:sz w:val="20"/>
+                <w:szCs w:val="20"/>
+                <w:lang w:val="es-ES"/>
+              </w:rPr>
+              <w:t>4.1</w:t>
+            </w:r>
+          </w:p>
+        </w:tc>
+        <w:tc>
+          <w:tcPr>
+            <w:tcW w:w="1080" w:type="dxa"/>
+          </w:tcPr>
+          <w:p>
+            <w:pPr>
+              <w:cnfStyle w:val="000000000000" w:firstRow="0" w:lastRow="0" w:firstColumn="0" w:lastColumn="0" w:oddVBand="0" w:evenVBand="0" w:oddHBand="0" w:evenHBand="0" w:firstRowFirstColumn="0" w:firstRowLastColumn="0" w:lastRowFirstColumn="0" w:lastRowLastColumn="0"/>
+              <w:rPr>
+                <w:rFonts w:eastAsiaTheme="minorEastAsia"/>
+                <w:iCs/>
+              </w:rPr>
+            </w:pPr>
+            <w:r>
+              <w:rPr>
+                <w:rFonts w:ascii="Calibri" w:eastAsia="Times New Roman" w:hAnsi="Calibri" w:cs="Calibri"/>
+                <w:color w:val="000000" w:themeColor="dark1"/>
+                <w:kern w:val="24"/>
+                <w:sz w:val="20"/>
+                <w:szCs w:val="20"/>
+                <w:lang w:val="es-ES"/>
+              </w:rPr>
+              <w:t>1</w:t>
+            </w:r>
+          </w:p>
+        </w:tc>
+      </w:tr>
+      <w:tr>
+        <w:tc>
+          <w:tcPr>
+            <w:cnfStyle w:val="001000000000" w:firstRow="0" w:lastRow="0" w:firstColumn="1" w:lastColumn="0" w:oddVBand="0" w:evenVBand="0" w:oddHBand="0" w:evenHBand="0" w:firstRowFirstColumn="0" w:firstRowLastColumn="0" w:lastRowFirstColumn="0" w:lastRowLastColumn="0"/>
+            <w:tcW w:w="1075" w:type="dxa"/>
+          </w:tcPr>
+          <w:p>
+            <w:pPr>
+              <w:rPr>
+                <w:rFonts w:eastAsiaTheme="minorEastAsia"/>
+                <w:iCs/>
+              </w:rPr>
+            </w:pPr>
+            <w:r>
+              <w:rPr>
+                <w:rFonts w:ascii="Calibri" w:eastAsia="Times New Roman" w:hAnsi="Calibri" w:cs="Calibri"/>
+                <w:color w:val="000000" w:themeColor="dark1"/>
+                <w:kern w:val="24"/>
+                <w:sz w:val="20"/>
+                <w:szCs w:val="20"/>
+                <w:lang w:val="es-ES"/>
+              </w:rPr>
+              <w:t>789</w:t>
+            </w:r>
+          </w:p>
+        </w:tc>
+        <w:tc>
+          <w:tcPr>
+            <w:tcW w:w="1350" w:type="dxa"/>
+          </w:tcPr>
+          <w:p>
+            <w:pPr>
+              <w:cnfStyle w:val="000000000000" w:firstRow="0" w:lastRow="0" w:firstColumn="0" w:lastColumn="0" w:oddVBand="0" w:evenVBand="0" w:oddHBand="0" w:evenHBand="0" w:firstRowFirstColumn="0" w:firstRowLastColumn="0" w:lastRowFirstColumn="0" w:lastRowLastColumn="0"/>
+              <w:rPr>
+                <w:rFonts w:eastAsiaTheme="minorEastAsia"/>
+                <w:iCs/>
+              </w:rPr>
+            </w:pPr>
+            <w:r>
+              <w:rPr>
+                <w:rFonts w:ascii="Calibri" w:eastAsia="Times New Roman" w:hAnsi="Calibri" w:cs="Calibri"/>
+                <w:color w:val="000000" w:themeColor="dark1"/>
+                <w:kern w:val="24"/>
+                <w:sz w:val="20"/>
+                <w:szCs w:val="20"/>
+                <w:lang w:val="es-ES"/>
+              </w:rPr>
+              <w:t>70</w:t>
+            </w:r>
+          </w:p>
+        </w:tc>
+        <w:tc>
+          <w:tcPr>
+            <w:tcW w:w="1440" w:type="dxa"/>
+          </w:tcPr>
+          <w:p>
+            <w:pPr>
+              <w:cnfStyle w:val="000000000000" w:firstRow="0" w:lastRow="0" w:firstColumn="0" w:lastColumn="0" w:oddVBand="0" w:evenVBand="0" w:oddHBand="0" w:evenHBand="0" w:firstRowFirstColumn="0" w:firstRowLastColumn="0" w:lastRowFirstColumn="0" w:lastRowLastColumn="0"/>
+              <w:rPr>
+                <w:rFonts w:eastAsiaTheme="minorEastAsia"/>
+                <w:iCs/>
+              </w:rPr>
+            </w:pPr>
+            <w:r>
+              <w:rPr>
+                <w:rFonts w:ascii="Calibri" w:eastAsia="Times New Roman" w:hAnsi="Calibri" w:cs="Calibri"/>
+                <w:color w:val="000000" w:themeColor="dark1"/>
+                <w:kern w:val="24"/>
+                <w:sz w:val="20"/>
+                <w:szCs w:val="20"/>
+                <w:lang w:val="es-ES"/>
+              </w:rPr>
+              <w:t>130</w:t>
+            </w:r>
+          </w:p>
+        </w:tc>
+        <w:tc>
+          <w:tcPr>
+            <w:tcW w:w="1530" w:type="dxa"/>
+          </w:tcPr>
+          <w:p>
+            <w:pPr>
+              <w:cnfStyle w:val="000000000000" w:firstRow="0" w:lastRow="0" w:firstColumn="0" w:lastColumn="0" w:oddVBand="0" w:evenVBand="0" w:oddHBand="0" w:evenHBand="0" w:firstRowFirstColumn="0" w:firstRowLastColumn="0" w:lastRowFirstColumn="0" w:lastRowLastColumn="0"/>
+              <w:rPr>
+                <w:rFonts w:eastAsiaTheme="minorEastAsia"/>
+                <w:iCs/>
+              </w:rPr>
+            </w:pPr>
+            <w:r>
+              <w:rPr>
+                <w:rFonts w:ascii="Calibri" w:eastAsia="Times New Roman" w:hAnsi="Calibri" w:cs="Calibri"/>
+                <w:color w:val="000000" w:themeColor="dark1"/>
+                <w:kern w:val="24"/>
+                <w:sz w:val="20"/>
+                <w:szCs w:val="20"/>
+                <w:lang w:val="es-ES"/>
+              </w:rPr>
+              <w:t>5</w:t>
+            </w:r>
+          </w:p>
+        </w:tc>
+        <w:tc>
+          <w:tcPr>
+            <w:tcW w:w="1530" w:type="dxa"/>
+          </w:tcPr>
+          <w:p>
+            <w:pPr>
+              <w:cnfStyle w:val="000000000000" w:firstRow="0" w:lastRow="0" w:firstColumn="0" w:lastColumn="0" w:oddVBand="0" w:evenVBand="0" w:oddHBand="0" w:evenHBand="0" w:firstRowFirstColumn="0" w:firstRowLastColumn="0" w:lastRowFirstColumn="0" w:lastRowLastColumn="0"/>
+              <w:rPr>
+                <w:rFonts w:eastAsiaTheme="minorEastAsia"/>
+                <w:iCs/>
+              </w:rPr>
+            </w:pPr>
+            <w:r>
+              <w:rPr>
+                <w:rFonts w:ascii="Calibri" w:eastAsia="Times New Roman" w:hAnsi="Calibri" w:cs="Calibri"/>
+                <w:color w:val="000000" w:themeColor="dark1"/>
+                <w:kern w:val="24"/>
+                <w:sz w:val="20"/>
+                <w:szCs w:val="20"/>
+                <w:lang w:val="es-ES"/>
+              </w:rPr>
+              <w:t>3.5</w:t>
+            </w:r>
+          </w:p>
+        </w:tc>
+        <w:tc>
+          <w:tcPr>
+            <w:tcW w:w="1080" w:type="dxa"/>
+          </w:tcPr>
+          <w:p>
+            <w:pPr>
+              <w:cnfStyle w:val="000000000000" w:firstRow="0" w:lastRow="0" w:firstColumn="0" w:lastColumn="0" w:oddVBand="0" w:evenVBand="0" w:oddHBand="0" w:evenHBand="0" w:firstRowFirstColumn="0" w:firstRowLastColumn="0" w:lastRowFirstColumn="0" w:lastRowLastColumn="0"/>
+              <w:rPr>
+                <w:rFonts w:eastAsiaTheme="minorEastAsia"/>
+                <w:iCs/>
+              </w:rPr>
+            </w:pPr>
+            <w:r>
+              <w:rPr>
+                <w:rFonts w:ascii="Calibri" w:eastAsia="Times New Roman" w:hAnsi="Calibri" w:cs="Calibri"/>
+                <w:color w:val="000000" w:themeColor="dark1"/>
+                <w:kern w:val="24"/>
+                <w:sz w:val="20"/>
+                <w:szCs w:val="20"/>
+                <w:lang w:val="es-ES"/>
+              </w:rPr>
+              <w:t>2</w:t>
+            </w:r>
+          </w:p>
+        </w:tc>
+      </w:tr>
+      <w:tr>
+        <w:tc>
+          <w:tcPr>
+            <w:cnfStyle w:val="001000000000" w:firstRow="0" w:lastRow="0" w:firstColumn="1" w:lastColumn="0" w:oddVBand="0" w:evenVBand="0" w:oddHBand="0" w:evenHBand="0" w:firstRowFirstColumn="0" w:firstRowLastColumn="0" w:lastRowFirstColumn="0" w:lastRowLastColumn="0"/>
+            <w:tcW w:w="1075" w:type="dxa"/>
+          </w:tcPr>
+          <w:p>
+            <w:pPr>
+              <w:rPr>
+                <w:rFonts w:eastAsiaTheme="minorEastAsia"/>
+                <w:iCs/>
+              </w:rPr>
+            </w:pPr>
+            <m:oMathPara>
+              <m:oMath>
+                <m:r>
+                  <m:rPr>
+                    <m:sty m:val="bi"/>
+                  </m:rPr>
+                  <w:rPr>
+                    <w:rFonts w:ascii="Cambria Math" w:eastAsia="Times New Roman" w:hAnsi="Cambria Math" w:cs="Arial"/>
+                    <w:color w:val="000000" w:themeColor="dark1"/>
+                    <w:kern w:val="24"/>
+                    <w:sz w:val="20"/>
+                    <w:szCs w:val="20"/>
+                    <w:lang w:val="es-ES"/>
+                  </w:rPr>
+                  <m:t>⋮</m:t>
+                </m:r>
+              </m:oMath>
+            </m:oMathPara>
+          </w:p>
+        </w:tc>
+        <w:tc>
+          <w:tcPr>
+            <w:tcW w:w="1350" w:type="dxa"/>
+          </w:tcPr>
+          <w:p>
+            <w:pPr>
+              <w:cnfStyle w:val="000000000000" w:firstRow="0" w:lastRow="0" w:firstColumn="0" w:lastColumn="0" w:oddVBand="0" w:evenVBand="0" w:oddHBand="0" w:evenHBand="0" w:firstRowFirstColumn="0" w:firstRowLastColumn="0" w:lastRowFirstColumn="0" w:lastRowLastColumn="0"/>
+              <w:rPr>
+                <w:rFonts w:eastAsiaTheme="minorEastAsia"/>
+                <w:iCs/>
+              </w:rPr>
+            </w:pPr>
+            <m:oMathPara>
+              <m:oMath>
+                <m:r>
+                  <w:rPr>
+                    <w:rFonts w:ascii="Cambria Math" w:eastAsia="Times New Roman" w:hAnsi="Cambria Math" w:cs="Arial"/>
+                    <w:color w:val="000000" w:themeColor="dark1"/>
+                    <w:kern w:val="24"/>
+                    <w:sz w:val="20"/>
+                    <w:szCs w:val="20"/>
+                    <w:lang w:val="es-ES"/>
+                  </w:rPr>
+                  <m:t>⋮</m:t>
+                </m:r>
+              </m:oMath>
+            </m:oMathPara>
+          </w:p>
+        </w:tc>
+        <w:tc>
+          <w:tcPr>
+            <w:tcW w:w="1440" w:type="dxa"/>
+          </w:tcPr>
+          <w:p>
+            <w:pPr>
+              <w:cnfStyle w:val="000000000000" w:firstRow="0" w:lastRow="0" w:firstColumn="0" w:lastColumn="0" w:oddVBand="0" w:evenVBand="0" w:oddHBand="0" w:evenHBand="0" w:firstRowFirstColumn="0" w:firstRowLastColumn="0" w:lastRowFirstColumn="0" w:lastRowLastColumn="0"/>
+              <w:rPr>
+                <w:rFonts w:eastAsiaTheme="minorEastAsia"/>
+                <w:iCs/>
+              </w:rPr>
+            </w:pPr>
+            <m:oMathPara>
+              <m:oMath>
+                <m:r>
+                  <w:rPr>
+                    <w:rFonts w:ascii="Cambria Math" w:eastAsia="Times New Roman" w:hAnsi="Cambria Math" w:cs="Arial"/>
+                    <w:color w:val="000000" w:themeColor="dark1"/>
+                    <w:kern w:val="24"/>
+                    <w:sz w:val="20"/>
+                    <w:szCs w:val="20"/>
+                    <w:lang w:val="es-ES"/>
+                  </w:rPr>
+                  <m:t>⋮</m:t>
+                </m:r>
+              </m:oMath>
+            </m:oMathPara>
+          </w:p>
+        </w:tc>
+        <w:tc>
+          <w:tcPr>
+            <w:tcW w:w="1530" w:type="dxa"/>
+          </w:tcPr>
+          <w:p>
+            <w:pPr>
+              <w:cnfStyle w:val="000000000000" w:firstRow="0" w:lastRow="0" w:firstColumn="0" w:lastColumn="0" w:oddVBand="0" w:evenVBand="0" w:oddHBand="0" w:evenHBand="0" w:firstRowFirstColumn="0" w:firstRowLastColumn="0" w:lastRowFirstColumn="0" w:lastRowLastColumn="0"/>
+              <w:rPr>
+                <w:rFonts w:eastAsiaTheme="minorEastAsia"/>
+                <w:iCs/>
+              </w:rPr>
+            </w:pPr>
+            <m:oMathPara>
+              <m:oMath>
+                <m:r>
+                  <w:rPr>
+                    <w:rFonts w:ascii="Cambria Math" w:eastAsia="Times New Roman" w:hAnsi="Cambria Math" w:cs="Arial"/>
+                    <w:color w:val="000000" w:themeColor="dark1"/>
+                    <w:kern w:val="24"/>
+                    <w:sz w:val="20"/>
+                    <w:szCs w:val="20"/>
+                    <w:lang w:val="es-ES"/>
+                  </w:rPr>
+                  <m:t>⋮</m:t>
+                </m:r>
+              </m:oMath>
+            </m:oMathPara>
+          </w:p>
+        </w:tc>
+        <w:tc>
+          <w:tcPr>
+            <w:tcW w:w="1530" w:type="dxa"/>
+          </w:tcPr>
+          <w:p>
+            <w:pPr>
+              <w:cnfStyle w:val="000000000000" w:firstRow="0" w:lastRow="0" w:firstColumn="0" w:lastColumn="0" w:oddVBand="0" w:evenVBand="0" w:oddHBand="0" w:evenHBand="0" w:firstRowFirstColumn="0" w:firstRowLastColumn="0" w:lastRowFirstColumn="0" w:lastRowLastColumn="0"/>
+              <w:rPr>
+                <w:rFonts w:eastAsiaTheme="minorEastAsia"/>
+                <w:iCs/>
+              </w:rPr>
+            </w:pPr>
+            <m:oMathPara>
+              <m:oMath>
+                <m:r>
+                  <w:rPr>
+                    <w:rFonts w:ascii="Cambria Math" w:eastAsia="Times New Roman" w:hAnsi="Cambria Math" w:cs="Arial"/>
+                    <w:color w:val="000000" w:themeColor="dark1"/>
+                    <w:kern w:val="24"/>
+                    <w:sz w:val="20"/>
+                    <w:szCs w:val="20"/>
+                    <w:lang w:val="es-ES"/>
+                  </w:rPr>
+                  <m:t>⋮</m:t>
+                </m:r>
+              </m:oMath>
+            </m:oMathPara>
+          </w:p>
+        </w:tc>
+        <w:tc>
+          <w:tcPr>
+            <w:tcW w:w="1080" w:type="dxa"/>
+          </w:tcPr>
+          <w:p>
+            <w:pPr>
+              <w:cnfStyle w:val="000000000000" w:firstRow="0" w:lastRow="0" w:firstColumn="0" w:lastColumn="0" w:oddVBand="0" w:evenVBand="0" w:oddHBand="0" w:evenHBand="0" w:firstRowFirstColumn="0" w:firstRowLastColumn="0" w:lastRowFirstColumn="0" w:lastRowLastColumn="0"/>
+              <w:rPr>
+                <w:rFonts w:eastAsiaTheme="minorEastAsia"/>
+                <w:iCs/>
+              </w:rPr>
+            </w:pPr>
+            <m:oMathPara>
+              <m:oMath>
+                <m:r>
+                  <w:rPr>
+                    <w:rFonts w:ascii="Cambria Math" w:eastAsia="Times New Roman" w:hAnsi="Cambria Math" w:cs="Arial"/>
+                    <w:color w:val="000000" w:themeColor="dark1"/>
+                    <w:kern w:val="24"/>
+                    <w:sz w:val="20"/>
+                    <w:szCs w:val="20"/>
+                    <w:lang w:val="es-ES"/>
+                  </w:rPr>
+                  <m:t>⋮</m:t>
+                </m:r>
+              </m:oMath>
+            </m:oMathPara>
+          </w:p>
+        </w:tc>
+      </w:tr>
+      <w:tr>
+        <w:tc>
+          <w:tcPr>
+            <w:cnfStyle w:val="001000000000" w:firstRow="0" w:lastRow="0" w:firstColumn="1" w:lastColumn="0" w:oddVBand="0" w:evenVBand="0" w:oddHBand="0" w:evenHBand="0" w:firstRowFirstColumn="0" w:firstRowLastColumn="0" w:lastRowFirstColumn="0" w:lastRowLastColumn="0"/>
+            <w:tcW w:w="1075" w:type="dxa"/>
+          </w:tcPr>
+          <w:p>
+            <w:pPr>
+              <w:rPr>
+                <w:rFonts w:eastAsiaTheme="minorEastAsia"/>
+                <w:iCs/>
+              </w:rPr>
+            </w:pPr>
+            <w:r>
+              <w:rPr>
+                <w:rFonts w:ascii="Calibri" w:eastAsia="Times New Roman" w:hAnsi="Calibri" w:cs="Calibri"/>
+                <w:color w:val="000000" w:themeColor="dark1"/>
+                <w:kern w:val="24"/>
+                <w:sz w:val="20"/>
+                <w:szCs w:val="20"/>
+              </w:rPr>
+              <w:t>283</w:t>
+            </w:r>
+          </w:p>
+        </w:tc>
+        <w:tc>
+          <w:tcPr>
+            <w:tcW w:w="1350" w:type="dxa"/>
+          </w:tcPr>
+          <w:p>
+            <w:pPr>
+              <w:cnfStyle w:val="000000000000" w:firstRow="0" w:lastRow="0" w:firstColumn="0" w:lastColumn="0" w:oddVBand="0" w:evenVBand="0" w:oddHBand="0" w:evenHBand="0" w:firstRowFirstColumn="0" w:firstRowLastColumn="0" w:lastRowFirstColumn="0" w:lastRowLastColumn="0"/>
+              <w:rPr>
+                <w:rFonts w:eastAsiaTheme="minorEastAsia"/>
+                <w:iCs/>
+              </w:rPr>
+            </w:pPr>
+            <w:r>
+              <w:rPr>
+                <w:rFonts w:ascii="Calibri" w:eastAsia="Times New Roman" w:hAnsi="Calibri" w:cs="Calibri"/>
+                <w:color w:val="000000" w:themeColor="dark1"/>
+                <w:kern w:val="24"/>
+                <w:sz w:val="20"/>
+                <w:szCs w:val="20"/>
+              </w:rPr>
+              <w:t>75</w:t>
+            </w:r>
+          </w:p>
+        </w:tc>
+        <w:tc>
+          <w:tcPr>
+            <w:tcW w:w="1440" w:type="dxa"/>
+          </w:tcPr>
+          <w:p>
+            <w:pPr>
+              <w:cnfStyle w:val="000000000000" w:firstRow="0" w:lastRow="0" w:firstColumn="0" w:lastColumn="0" w:oddVBand="0" w:evenVBand="0" w:oddHBand="0" w:evenHBand="0" w:firstRowFirstColumn="0" w:firstRowLastColumn="0" w:lastRowFirstColumn="0" w:lastRowLastColumn="0"/>
+              <w:rPr>
+                <w:rFonts w:eastAsiaTheme="minorEastAsia"/>
+                <w:iCs/>
+              </w:rPr>
+            </w:pPr>
+            <w:r>
+              <w:rPr>
+                <w:rFonts w:ascii="Calibri" w:eastAsia="Times New Roman" w:hAnsi="Calibri" w:cs="Calibri"/>
+                <w:color w:val="000000" w:themeColor="dark1"/>
+                <w:kern w:val="24"/>
+                <w:sz w:val="20"/>
+                <w:szCs w:val="20"/>
+              </w:rPr>
+              <w:t>100</w:t>
+            </w:r>
+          </w:p>
+        </w:tc>
+        <w:tc>
+          <w:tcPr>
+            <w:tcW w:w="1530" w:type="dxa"/>
+          </w:tcPr>
+          <w:p>
+            <w:pPr>
+              <w:cnfStyle w:val="000000000000" w:firstRow="0" w:lastRow="0" w:firstColumn="0" w:lastColumn="0" w:oddVBand="0" w:evenVBand="0" w:oddHBand="0" w:evenHBand="0" w:firstRowFirstColumn="0" w:firstRowLastColumn="0" w:lastRowFirstColumn="0" w:lastRowLastColumn="0"/>
+              <w:rPr>
+                <w:rFonts w:eastAsiaTheme="minorEastAsia"/>
+                <w:iCs/>
+              </w:rPr>
+            </w:pPr>
+            <w:r>
+              <w:rPr>
+                <w:rFonts w:ascii="Calibri" w:eastAsia="Times New Roman" w:hAnsi="Calibri" w:cs="Calibri"/>
+                <w:color w:val="000000" w:themeColor="dark1"/>
+                <w:kern w:val="24"/>
+                <w:sz w:val="20"/>
+                <w:szCs w:val="20"/>
+              </w:rPr>
+              <w:t>1</w:t>
+            </w:r>
+          </w:p>
+        </w:tc>
+        <w:tc>
+          <w:tcPr>
+            <w:tcW w:w="1530" w:type="dxa"/>
+          </w:tcPr>
+          <w:p>
+            <w:pPr>
+              <w:cnfStyle w:val="000000000000" w:firstRow="0" w:lastRow="0" w:firstColumn="0" w:lastColumn="0" w:oddVBand="0" w:evenVBand="0" w:oddHBand="0" w:evenHBand="0" w:firstRowFirstColumn="0" w:firstRowLastColumn="0" w:lastRowFirstColumn="0" w:lastRowLastColumn="0"/>
+              <w:rPr>
+                <w:rFonts w:eastAsiaTheme="minorEastAsia"/>
+                <w:iCs/>
+              </w:rPr>
+            </w:pPr>
+            <w:r>
+              <w:rPr>
+                <w:rFonts w:ascii="Calibri" w:eastAsia="Times New Roman" w:hAnsi="Calibri" w:cs="Calibri"/>
+                <w:color w:val="000000" w:themeColor="dark1"/>
+                <w:kern w:val="24"/>
+                <w:sz w:val="20"/>
+                <w:szCs w:val="20"/>
+              </w:rPr>
+              <w:t>4.8</w:t>
+            </w:r>
+          </w:p>
+        </w:tc>
+        <w:tc>
+          <w:tcPr>
+            <w:tcW w:w="1080" w:type="dxa"/>
+          </w:tcPr>
+          <w:p>
+            <w:pPr>
+              <w:cnfStyle w:val="000000000000" w:firstRow="0" w:lastRow="0" w:firstColumn="0" w:lastColumn="0" w:oddVBand="0" w:evenVBand="0" w:oddHBand="0" w:evenHBand="0" w:firstRowFirstColumn="0" w:firstRowLastColumn="0" w:lastRowFirstColumn="0" w:lastRowLastColumn="0"/>
+              <w:rPr>
+                <w:rFonts w:eastAsiaTheme="minorEastAsia"/>
+                <w:iCs/>
+              </w:rPr>
+            </w:pPr>
+            <w:r>
+              <w:rPr>
+                <w:rFonts w:ascii="Calibri" w:eastAsia="Times New Roman" w:hAnsi="Calibri" w:cs="Calibri"/>
+                <w:color w:val="000000" w:themeColor="dark1"/>
+                <w:kern w:val="24"/>
+                <w:sz w:val="20"/>
+                <w:szCs w:val="20"/>
+              </w:rPr>
+              <w:t>0</w:t>
+            </w:r>
+          </w:p>
+        </w:tc>
+      </w:tr>
+    </w:tbl>
+    <w:p>
+      <w:r>
+        <w:rPr>
+          <w:rFonts w:eastAsiaTheme="minorEastAsia"/>
+          <w:iCs/>
+        </w:rPr>
+        <w:br/>
+      </w:r>
+    </w:p>
+    <w:p>
+      <w:pPr>
+        <w:pStyle w:val="ListParagraph"/>
+        <w:numPr>
+          <w:ilvl w:val="0"/>
+          <w:numId w:val="1"/>
+        </w:numPr>
+        <w:rPr>
+          <w:sz w:val="20"/>
+          <w:szCs w:val="20"/>
+        </w:rPr>
+      </w:pPr>
+      <w:r>
+        <w:rPr>
+          <w:sz w:val="20"/>
+          <w:szCs w:val="20"/>
+        </w:rPr>
+        <w:t xml:space="preserve">Q1:  What is the feature matrix </w:t>
+      </w:r>
+      <m:oMath>
+        <m:r>
+          <w:rPr>
+            <w:rFonts w:ascii="Cambria Math" w:hAnsi="Cambria Math"/>
+            <w:sz w:val="20"/>
+            <w:szCs w:val="20"/>
+          </w:rPr>
+          <m:t>A</m:t>
+        </m:r>
+      </m:oMath>
+      <w:r>
+        <w:rPr>
+          <w:rFonts w:eastAsiaTheme="minorEastAsia"/>
+          <w:sz w:val="20"/>
+          <w:szCs w:val="20"/>
+        </w:rPr>
+        <w:t xml:space="preserve"> and target vector </w:t>
+      </w:r>
+      <m:oMath>
+        <m:r>
+          <w:rPr>
+            <w:rFonts w:ascii="Cambria Math" w:eastAsiaTheme="minorEastAsia" w:hAnsi="Cambria Math"/>
+            <w:sz w:val="20"/>
+            <w:szCs w:val="20"/>
+          </w:rPr>
+          <m:t>y</m:t>
+        </m:r>
+      </m:oMath>
+      <w:r>
+        <w:rPr>
+          <w:rFonts w:eastAsiaTheme="minorEastAsia"/>
+          <w:sz w:val="20"/>
+          <w:szCs w:val="20"/>
+        </w:rPr>
+        <w:t>.  What are their dimensions?</w:t>
+      </w:r>
+    </w:p>
+    <w:p>
+      <w:pPr>
+        <w:pStyle w:val="ListParagraph"/>
+        <w:numPr>
+          <w:ilvl w:val="1"/>
+          <w:numId w:val="1"/>
+        </w:numPr>
+        <w:rPr>
+          <w:sz w:val="20"/>
+          <w:szCs w:val="20"/>
+        </w:rPr>
+      </w:pPr>
+      <w:r>
+        <w:rPr>
+          <w:sz w:val="20"/>
+          <w:szCs w:val="20"/>
+        </w:rPr>
+        <w:t>Fill in only the values from the first three rows and the last row</w:t>
+      </w:r>
+    </w:p>
+    <w:p>
+      <w:pPr>
+        <w:pStyle w:val="ListParagraph"/>
+        <w:numPr>
+          <w:ilvl w:val="0"/>
+          <w:numId w:val="1"/>
+        </w:numPr>
+        <w:rPr>
+          <w:sz w:val="20"/>
+          <w:szCs w:val="20"/>
+        </w:rPr>
+      </w:pPr>
+      <w:r>
+        <w:rPr>
+          <w:sz w:val="20"/>
+          <w:szCs w:val="20"/>
+        </w:rPr>
+        <w:t xml:space="preserve">Q2.  Suppose that after training, we find parameters </w:t>
+      </w:r>
+      <m:oMath>
+        <m:r>
+          <w:rPr>
+            <w:rFonts w:ascii="Cambria Math" w:hAnsi="Cambria Math"/>
+            <w:sz w:val="20"/>
+            <w:szCs w:val="20"/>
+          </w:rPr>
+          <m:t>β=[0,15,3]</m:t>
+        </m:r>
+      </m:oMath>
+      <w:r>
+        <w:rPr>
+          <w:rFonts w:eastAsiaTheme="minorEastAsia"/>
+          <w:sz w:val="20"/>
+          <w:szCs w:val="20"/>
+        </w:rPr>
+        <w:t>.  If the initial HR is 70 bpm, what is the predicted HR after 2 minutes of exercise at 5 km/hr.</w:t>
+      </w:r>
+    </w:p>
+    <w:p/>
     <w:sectPr>
       <w:pgSz w:w="12240" w:h="15840"/>
       <w:pgMar w:top="1440" w:right="1440" w:bottom="1440" w:left="1440" w:header="720" w:footer="720" w:gutter="0"/>
@@ -106,6 +1679,127 @@
     </w:sectPr>
   </w:body>
 </w:document>
+</file>
+
+<file path=word/numbering.xml><?xml version="1.0" encoding="utf-8"?>
+<w:numbering xmlns:wpc="http://schemas.microsoft.com/office/word/2010/wordprocessingCanvas" xmlns:cx="http://schemas.microsoft.com/office/drawing/2014/chartex" xmlns:cx1="http://schemas.microsoft.com/office/drawing/2015/9/8/chartex" xmlns:cx2="http://schemas.microsoft.com/office/drawing/2015/10/21/chartex" xmlns:cx3="http://schemas.microsoft.com/office/drawing/2016/5/9/chartex" xmlns:cx4="http://schemas.microsoft.com/office/drawing/2016/5/10/chartex" xmlns:cx5="http://schemas.microsoft.com/office/drawing/2016/5/11/chartex" xmlns:cx6="http://schemas.microsoft.com/office/drawing/2016/5/12/chartex" xmlns:cx7="http://schemas.microsoft.com/office/drawing/2016/5/13/chartex" xmlns:cx8="http://schemas.microsoft.com/office/drawing/2016/5/14/chartex" xmlns:mc="http://schemas.openxmlformats.org/markup-compatibility/2006" xmlns:aink="http://schemas.microsoft.com/office/drawing/2016/ink" xmlns:am3d="http://schemas.microsoft.com/office/drawing/2017/model3d" xmlns:o="urn:schemas-microsoft-com:office:office" xmlns:r="http://schemas.openxmlformats.org/officeDocument/2006/relationships" xmlns:m="http://schemas.openxmlformats.org/officeDocument/2006/math" xmlns:v="urn:schemas-microsoft-com:vml" xmlns:wp14="http://schemas.microsoft.com/office/word/2010/wordprocessingDrawing" xmlns:wp="http://schemas.openxmlformats.org/drawingml/2006/wordprocessingDrawing" xmlns:w10="urn:schemas-microsoft-com:office:word" xmlns:w="http://schemas.openxmlformats.org/wordprocessingml/2006/main" xmlns:w14="http://schemas.microsoft.com/office/word/2010/wordml" xmlns:w15="http://schemas.microsoft.com/office/word/2012/wordml" xmlns:w16cex="http://schemas.microsoft.com/office/word/2018/wordml/cex" xmlns:w16cid="http://schemas.microsoft.com/office/word/2016/wordml/cid" xmlns:w16="http://schemas.microsoft.com/office/word/2018/wordml" xmlns:w16se="http://schemas.microsoft.com/office/word/2015/wordml/symex" xmlns:wpg="http://schemas.microsoft.com/office/word/2010/wordprocessingGroup" xmlns:wpi="http://schemas.microsoft.com/office/word/2010/wordprocessingInk" xmlns:wne="http://schemas.microsoft.com/office/word/2006/wordml" xmlns:wps="http://schemas.microsoft.com/office/word/2010/wordprocessingShape" mc:Ignorable="w14 w15 w16se w16cid w16 w16cex wp14">
+  <w:abstractNum w:abstractNumId="0" w15:restartNumberingAfterBreak="0">
+    <w:nsid w:val="6B382107"/>
+    <w:multiLevelType w:val="hybridMultilevel"/>
+    <w:tmpl w:val="7DAA4180"/>
+    <w:lvl w:ilvl="0" w:tplc="04090001">
+      <w:start w:val="1"/>
+      <w:numFmt w:val="bullet"/>
+      <w:lvlText w:val=""/>
+      <w:lvlJc w:val="left"/>
+      <w:pPr>
+        <w:ind w:left="720" w:hanging="360"/>
+      </w:pPr>
+      <w:rPr>
+        <w:rFonts w:ascii="Symbol" w:hAnsi="Symbol" w:hint="default"/>
+      </w:rPr>
+    </w:lvl>
+    <w:lvl w:ilvl="1" w:tplc="04090003">
+      <w:start w:val="1"/>
+      <w:numFmt w:val="bullet"/>
+      <w:lvlText w:val="o"/>
+      <w:lvlJc w:val="left"/>
+      <w:pPr>
+        <w:ind w:left="1440" w:hanging="360"/>
+      </w:pPr>
+      <w:rPr>
+        <w:rFonts w:ascii="Courier New" w:hAnsi="Courier New" w:cs="Courier New" w:hint="default"/>
+      </w:rPr>
+    </w:lvl>
+    <w:lvl w:ilvl="2" w:tplc="04090005" w:tentative="1">
+      <w:start w:val="1"/>
+      <w:numFmt w:val="bullet"/>
+      <w:lvlText w:val=""/>
+      <w:lvlJc w:val="left"/>
+      <w:pPr>
+        <w:ind w:left="2160" w:hanging="360"/>
+      </w:pPr>
+      <w:rPr>
+        <w:rFonts w:ascii="Wingdings" w:hAnsi="Wingdings" w:hint="default"/>
+      </w:rPr>
+    </w:lvl>
+    <w:lvl w:ilvl="3" w:tplc="04090001" w:tentative="1">
+      <w:start w:val="1"/>
+      <w:numFmt w:val="bullet"/>
+      <w:lvlText w:val=""/>
+      <w:lvlJc w:val="left"/>
+      <w:pPr>
+        <w:ind w:left="2880" w:hanging="360"/>
+      </w:pPr>
+      <w:rPr>
+        <w:rFonts w:ascii="Symbol" w:hAnsi="Symbol" w:hint="default"/>
+      </w:rPr>
+    </w:lvl>
+    <w:lvl w:ilvl="4" w:tplc="04090003" w:tentative="1">
+      <w:start w:val="1"/>
+      <w:numFmt w:val="bullet"/>
+      <w:lvlText w:val="o"/>
+      <w:lvlJc w:val="left"/>
+      <w:pPr>
+        <w:ind w:left="3600" w:hanging="360"/>
+      </w:pPr>
+      <w:rPr>
+        <w:rFonts w:ascii="Courier New" w:hAnsi="Courier New" w:cs="Courier New" w:hint="default"/>
+      </w:rPr>
+    </w:lvl>
+    <w:lvl w:ilvl="5" w:tplc="04090005" w:tentative="1">
+      <w:start w:val="1"/>
+      <w:numFmt w:val="bullet"/>
+      <w:lvlText w:val=""/>
+      <w:lvlJc w:val="left"/>
+      <w:pPr>
+        <w:ind w:left="4320" w:hanging="360"/>
+      </w:pPr>
+      <w:rPr>
+        <w:rFonts w:ascii="Wingdings" w:hAnsi="Wingdings" w:hint="default"/>
+      </w:rPr>
+    </w:lvl>
+    <w:lvl w:ilvl="6" w:tplc="04090001" w:tentative="1">
+      <w:start w:val="1"/>
+      <w:numFmt w:val="bullet"/>
+      <w:lvlText w:val=""/>
+      <w:lvlJc w:val="left"/>
+      <w:pPr>
+        <w:ind w:left="5040" w:hanging="360"/>
+      </w:pPr>
+      <w:rPr>
+        <w:rFonts w:ascii="Symbol" w:hAnsi="Symbol" w:hint="default"/>
+      </w:rPr>
+    </w:lvl>
+    <w:lvl w:ilvl="7" w:tplc="04090003" w:tentative="1">
+      <w:start w:val="1"/>
+      <w:numFmt w:val="bullet"/>
+      <w:lvlText w:val="o"/>
+      <w:lvlJc w:val="left"/>
+      <w:pPr>
+        <w:ind w:left="5760" w:hanging="360"/>
+      </w:pPr>
+      <w:rPr>
+        <w:rFonts w:ascii="Courier New" w:hAnsi="Courier New" w:cs="Courier New" w:hint="default"/>
+      </w:rPr>
+    </w:lvl>
+    <w:lvl w:ilvl="8" w:tplc="04090005" w:tentative="1">
+      <w:start w:val="1"/>
+      <w:numFmt w:val="bullet"/>
+      <w:lvlText w:val=""/>
+      <w:lvlJc w:val="left"/>
+      <w:pPr>
+        <w:ind w:left="6480" w:hanging="360"/>
+      </w:pPr>
+      <w:rPr>
+        <w:rFonts w:ascii="Wingdings" w:hAnsi="Wingdings" w:hint="default"/>
+      </w:rPr>
+    </w:lvl>
+  </w:abstractNum>
+  <w:num w:numId="1">
+    <w:abstractNumId w:val="0"/>
+  </w:num>
+</w:numbering>
 </file>
 
 <file path=word/styles.xml><?xml version="1.0" encoding="utf-8"?>
@@ -615,6 +2309,74 @@
       <w:color w:val="4472C4" w:themeColor="accent1"/>
     </w:rPr>
   </w:style>
+  <w:style w:type="table" w:styleId="GridTable1Light-Accent1">
+    <w:name w:val="Grid Table 1 Light Accent 1"/>
+    <w:basedOn w:val="TableNormal"/>
+    <w:uiPriority w:val="46"/>
+    <w:rsid w:val="0097418B"/>
+    <w:pPr>
+      <w:spacing w:after="0" w:line="240" w:lineRule="auto"/>
+    </w:pPr>
+    <w:tblPr>
+      <w:tblStyleRowBandSize w:val="1"/>
+      <w:tblStyleColBandSize w:val="1"/>
+      <w:tblBorders>
+        <w:top w:val="single" w:sz="4" w:space="0" w:color="B4C6E7" w:themeColor="accent1" w:themeTint="66"/>
+        <w:left w:val="single" w:sz="4" w:space="0" w:color="B4C6E7" w:themeColor="accent1" w:themeTint="66"/>
+        <w:bottom w:val="single" w:sz="4" w:space="0" w:color="B4C6E7" w:themeColor="accent1" w:themeTint="66"/>
+        <w:right w:val="single" w:sz="4" w:space="0" w:color="B4C6E7" w:themeColor="accent1" w:themeTint="66"/>
+        <w:insideH w:val="single" w:sz="4" w:space="0" w:color="B4C6E7" w:themeColor="accent1" w:themeTint="66"/>
+        <w:insideV w:val="single" w:sz="4" w:space="0" w:color="B4C6E7" w:themeColor="accent1" w:themeTint="66"/>
+      </w:tblBorders>
+    </w:tblPr>
+    <w:tblStylePr w:type="firstRow">
+      <w:rPr>
+        <w:b/>
+        <w:bCs/>
+      </w:rPr>
+      <w:tblPr/>
+      <w:tcPr>
+        <w:tcBorders>
+          <w:bottom w:val="single" w:sz="12" w:space="0" w:color="8EAADB" w:themeColor="accent1" w:themeTint="99"/>
+        </w:tcBorders>
+      </w:tcPr>
+    </w:tblStylePr>
+    <w:tblStylePr w:type="lastRow">
+      <w:rPr>
+        <w:b/>
+        <w:bCs/>
+      </w:rPr>
+      <w:tblPr/>
+      <w:tcPr>
+        <w:tcBorders>
+          <w:top w:val="double" w:sz="2" w:space="0" w:color="8EAADB" w:themeColor="accent1" w:themeTint="99"/>
+        </w:tcBorders>
+      </w:tcPr>
+    </w:tblStylePr>
+    <w:tblStylePr w:type="firstCol">
+      <w:rPr>
+        <w:b/>
+        <w:bCs/>
+      </w:rPr>
+    </w:tblStylePr>
+    <w:tblStylePr w:type="lastCol">
+      <w:rPr>
+        <w:b/>
+        <w:bCs/>
+      </w:rPr>
+    </w:tblStylePr>
+  </w:style>
+  <w:style w:type="paragraph" w:styleId="ListParagraph">
+    <w:name w:val="List Paragraph"/>
+    <w:basedOn w:val="Normal"/>
+    <w:uiPriority w:val="34"/>
+    <w:qFormat/>
+    <w:rsid w:val="0097418B"/>
+    <w:pPr>
+      <w:ind w:left="720"/>
+      <w:contextualSpacing/>
+    </w:pPr>
+  </w:style>
 </w:styles>
 </file>
 

</xml_diff>